<commit_message>
sections 1 & 2 modified
</commit_message>
<xml_diff>
--- a/01_Introducció/introducció.docx
+++ b/01_Introducció/introducció.docx
@@ -1,6 +1,6 @@
 
 <file path=word/document.xml><?xml version="1.0" encoding="utf-8"?>
-<w:document xmlns:wpc="http://schemas.microsoft.com/office/word/2010/wordprocessingCanvas" xmlns:mc="http://schemas.openxmlformats.org/markup-compatibility/2006" xmlns:o="urn:schemas-microsoft-com:office:office" xmlns:r="http://schemas.openxmlformats.org/officeDocument/2006/relationships" xmlns:m="http://schemas.openxmlformats.org/officeDocument/2006/math" xmlns:v="urn:schemas-microsoft-com:vml" xmlns:wp14="http://schemas.microsoft.com/office/word/2010/wordprocessingDrawing" xmlns:wp="http://schemas.openxmlformats.org/drawingml/2006/wordprocessingDrawing" xmlns:w10="urn:schemas-microsoft-com:office:word" xmlns:w="http://schemas.openxmlformats.org/wordprocessingml/2006/main" xmlns:w14="http://schemas.microsoft.com/office/word/2010/wordml" xmlns:wpg="http://schemas.microsoft.com/office/word/2010/wordprocessingGroup" xmlns:wpi="http://schemas.microsoft.com/office/word/2010/wordprocessingInk" xmlns:wne="http://schemas.microsoft.com/office/word/2006/wordml" xmlns:wps="http://schemas.microsoft.com/office/word/2010/wordprocessingShape" mc:Ignorable="w14 wp14">
+<w:document xmlns:ve="http://schemas.openxmlformats.org/markup-compatibility/2006" xmlns:o="urn:schemas-microsoft-com:office:office" xmlns:r="http://schemas.openxmlformats.org/officeDocument/2006/relationships" xmlns:m="http://schemas.openxmlformats.org/officeDocument/2006/math" xmlns:v="urn:schemas-microsoft-com:vml" xmlns:wp="http://schemas.openxmlformats.org/drawingml/2006/wordprocessingDrawing" xmlns:w10="urn:schemas-microsoft-com:office:word" xmlns:w="http://schemas.openxmlformats.org/wordprocessingml/2006/main" xmlns:wne="http://schemas.microsoft.com/office/word/2006/wordml">
   <w:body>
     <w:p>
       <w:pPr>
@@ -111,6 +111,438 @@
           <w:sz w:val="24"/>
           <w:szCs w:val="24"/>
         </w:rPr>
+        <w:t>,encarregada</w:t>
+      </w:r>
+      <w:r>
+        <w:rPr>
+          <w:sz w:val="24"/>
+          <w:szCs w:val="24"/>
+        </w:rPr>
+        <w:t xml:space="preserve"> de gestionar l’accés a les dades d’índol</w:t>
+      </w:r>
+      <w:r>
+        <w:rPr>
+          <w:sz w:val="24"/>
+          <w:szCs w:val="24"/>
+        </w:rPr>
+        <w:t>e</w:t>
+      </w:r>
+      <w:r>
+        <w:rPr>
+          <w:sz w:val="24"/>
+          <w:szCs w:val="24"/>
+        </w:rPr>
+        <w:t xml:space="preserve"> genealògic. </w:t>
+      </w:r>
+    </w:p>
+    <w:p>
+      <w:pPr>
+        <w:rPr>
+          <w:sz w:val="24"/>
+          <w:szCs w:val="24"/>
+        </w:rPr>
+      </w:pPr>
+      <w:r>
+        <w:rPr>
+          <w:sz w:val="24"/>
+          <w:szCs w:val="24"/>
+        </w:rPr>
+        <w:t xml:space="preserve">FamilySearch és una organització sense ànim de lucre destinada a connectar famílies a </w:t>
+      </w:r>
+      <w:r>
+        <w:rPr>
+          <w:sz w:val="24"/>
+          <w:szCs w:val="24"/>
+        </w:rPr>
+        <w:t>través</w:t>
+      </w:r>
+      <w:r>
+        <w:rPr>
+          <w:sz w:val="24"/>
+          <w:szCs w:val="24"/>
+        </w:rPr>
+        <w:t xml:space="preserve"> de generacions. La seva visió com a col·lectiu és </w:t>
+      </w:r>
+      <w:r>
+        <w:rPr>
+          <w:sz w:val="24"/>
+          <w:szCs w:val="24"/>
+        </w:rPr>
+        <w:t>el d'ajudar</w:t>
+      </w:r>
+      <w:r>
+        <w:rPr>
+          <w:sz w:val="24"/>
+          <w:szCs w:val="24"/>
+        </w:rPr>
+        <w:t xml:space="preserve"> ales persones a crear un vincle amb els seus avantpassats</w:t>
+      </w:r>
+      <w:r>
+        <w:rPr>
+          <w:sz w:val="24"/>
+          <w:szCs w:val="24"/>
+        </w:rPr>
+        <w:t xml:space="preserve">,com a eina per </w:t>
+      </w:r>
+      <w:r>
+        <w:rPr>
+          <w:sz w:val="24"/>
+          <w:szCs w:val="24"/>
+        </w:rPr>
+        <w:t xml:space="preserve">poder </w:t>
+      </w:r>
+      <w:r>
+        <w:rPr>
+          <w:sz w:val="24"/>
+          <w:szCs w:val="24"/>
+        </w:rPr>
+        <w:t>comprendre millor qui són</w:t>
+      </w:r>
+      <w:r>
+        <w:rPr>
+          <w:sz w:val="24"/>
+          <w:szCs w:val="24"/>
+        </w:rPr>
+        <w:t>, crear un sentiment de fa</w:t>
+      </w:r>
+      <w:r>
+        <w:rPr>
+          <w:sz w:val="24"/>
+          <w:szCs w:val="24"/>
+        </w:rPr>
+        <w:t xml:space="preserve">mília i </w:t>
+      </w:r>
+      <w:r>
+        <w:rPr>
+          <w:sz w:val="24"/>
+          <w:szCs w:val="24"/>
+        </w:rPr>
+        <w:t>teixir</w:t>
+      </w:r>
+      <w:r>
+        <w:rPr>
+          <w:sz w:val="24"/>
+          <w:szCs w:val="24"/>
+        </w:rPr>
+        <w:t xml:space="preserve"> el pont entre passat i futur.</w:t>
+      </w:r>
+    </w:p>
+    <w:p>
+      <w:pPr>
+        <w:rPr>
+          <w:sz w:val="24"/>
+          <w:szCs w:val="24"/>
+        </w:rPr>
+      </w:pPr>
+      <w:r>
+        <w:rPr>
+          <w:sz w:val="24"/>
+          <w:szCs w:val="24"/>
+        </w:rPr>
+        <w:t>Com s'ha esmentat</w:t>
+      </w:r>
+      <w:r>
+        <w:rPr>
+          <w:sz w:val="24"/>
+          <w:szCs w:val="24"/>
+        </w:rPr>
+        <w:t xml:space="preserve">, </w:t>
+      </w:r>
+      <w:r>
+        <w:rPr>
+          <w:sz w:val="24"/>
+          <w:szCs w:val="24"/>
+        </w:rPr>
+        <w:t>les dades emmagatzemades per l'</w:t>
+      </w:r>
+      <w:r>
+        <w:rPr>
+          <w:sz w:val="24"/>
+          <w:szCs w:val="24"/>
+        </w:rPr>
+        <w:t>organització i acces</w:t>
+      </w:r>
+      <w:r>
+        <w:rPr>
+          <w:sz w:val="24"/>
+          <w:szCs w:val="24"/>
+        </w:rPr>
+        <w:t>sibles a través de l'API són principalment de</w:t>
+      </w:r>
+      <w:r>
+        <w:rPr>
+          <w:sz w:val="24"/>
+          <w:szCs w:val="24"/>
+        </w:rPr>
+        <w:t xml:space="preserve"> caràcter genealògic. </w:t>
+      </w:r>
+      <w:r>
+        <w:rPr>
+          <w:sz w:val="24"/>
+          <w:szCs w:val="24"/>
+        </w:rPr>
+        <w:t xml:space="preserve">En concret, es disposa d'una </w:t>
+      </w:r>
+      <w:r>
+        <w:rPr>
+          <w:sz w:val="24"/>
+          <w:szCs w:val="24"/>
+        </w:rPr>
+        <w:t>col·le</w:t>
+      </w:r>
+      <w:r>
+        <w:rPr>
+          <w:sz w:val="24"/>
+          <w:szCs w:val="24"/>
+        </w:rPr>
+        <w:t xml:space="preserve">cció de persones de les quals se'nconeix </w:t>
+      </w:r>
+      <w:r>
+        <w:rPr>
+          <w:sz w:val="24"/>
+          <w:szCs w:val="24"/>
+        </w:rPr>
+        <w:t>informació personal, esdeveniments rellevants en el transcurs de la seva vida, com</w:t>
+      </w:r>
+      <w:r>
+        <w:rPr>
+          <w:sz w:val="24"/>
+          <w:szCs w:val="24"/>
+        </w:rPr>
+        <w:t xml:space="preserve"> podrien ser per exemple dades sobre el seu naixement</w:t>
+      </w:r>
+      <w:r>
+        <w:rPr>
+          <w:sz w:val="24"/>
+          <w:szCs w:val="24"/>
+        </w:rPr>
+        <w:t xml:space="preserve"> i </w:t>
+      </w:r>
+      <w:r>
+        <w:rPr>
+          <w:sz w:val="24"/>
+          <w:szCs w:val="24"/>
+        </w:rPr>
+        <w:t>les seves relacions amb altres persones, en altres paraules, el seu arbre genealògic.</w:t>
+      </w:r>
+    </w:p>
+    <w:p>
+      <w:pPr>
+        <w:rPr>
+          <w:sz w:val="24"/>
+          <w:szCs w:val="24"/>
+        </w:rPr>
+      </w:pPr>
+      <w:r>
+        <w:rPr>
+          <w:sz w:val="24"/>
+          <w:szCs w:val="24"/>
+        </w:rPr>
+        <w:t xml:space="preserve">El projecte </w:t>
+      </w:r>
+      <w:r>
+        <w:rPr>
+          <w:sz w:val="24"/>
+          <w:szCs w:val="24"/>
+        </w:rPr>
+        <w:t>gira</w:t>
+      </w:r>
+      <w:r>
+        <w:rPr>
+          <w:sz w:val="24"/>
+          <w:szCs w:val="24"/>
+        </w:rPr>
+        <w:t xml:space="preserve"> entorn aquesta API i </w:t>
+      </w:r>
+      <w:r>
+        <w:rPr>
+          <w:sz w:val="24"/>
+          <w:szCs w:val="24"/>
+        </w:rPr>
+        <w:t>ha estat dividit en tres grans blocs o seccions.</w:t>
+      </w:r>
+    </w:p>
+    <w:p>
+      <w:pPr>
+        <w:rPr>
+          <w:sz w:val="24"/>
+          <w:szCs w:val="24"/>
+        </w:rPr>
+      </w:pPr>
+      <w:r>
+        <w:rPr>
+          <w:sz w:val="24"/>
+          <w:szCs w:val="24"/>
+        </w:rPr>
+        <w:t>Per començar</w:t>
+      </w:r>
+      <w:r>
+        <w:rPr>
+          <w:sz w:val="24"/>
+          <w:szCs w:val="24"/>
+        </w:rPr>
+        <w:t xml:space="preserve">, realitzar un estudi profund </w:t>
+      </w:r>
+      <w:r>
+        <w:rPr>
+          <w:sz w:val="24"/>
+          <w:szCs w:val="24"/>
+        </w:rPr>
+        <w:t>de l'</w:t>
+      </w:r>
+      <w:r>
+        <w:rPr>
+          <w:sz w:val="24"/>
+          <w:szCs w:val="24"/>
+        </w:rPr>
+        <w:t>API.A</w:t>
+      </w:r>
+      <w:r>
+        <w:rPr>
+          <w:sz w:val="24"/>
+          <w:szCs w:val="24"/>
+        </w:rPr>
+        <w:t>ix</w:t>
+      </w:r>
+      <w:r>
+        <w:rPr>
+          <w:sz w:val="24"/>
+          <w:szCs w:val="24"/>
+        </w:rPr>
+        <w:t>ò significa comprendre quines só</w:t>
+      </w:r>
+      <w:r>
+        <w:rPr>
+          <w:sz w:val="24"/>
+          <w:szCs w:val="24"/>
+        </w:rPr>
+        <w:t xml:space="preserve">n les petites peces d’informació </w:t>
+      </w:r>
+      <w:r>
+        <w:rPr>
+          <w:sz w:val="24"/>
+          <w:szCs w:val="24"/>
+        </w:rPr>
+        <w:t>realment disponibles</w:t>
+      </w:r>
+      <w:r>
+        <w:rPr>
+          <w:sz w:val="24"/>
+          <w:szCs w:val="24"/>
+        </w:rPr>
+        <w:t xml:space="preserve"> i com </w:t>
+      </w:r>
+      <w:r>
+        <w:rPr>
+          <w:sz w:val="24"/>
+          <w:szCs w:val="24"/>
+        </w:rPr>
+        <w:t>estan</w:t>
+      </w:r>
+      <w:r>
+        <w:rPr>
+          <w:sz w:val="24"/>
+          <w:szCs w:val="24"/>
+        </w:rPr>
+        <w:t xml:space="preserve"> relacionades entre elles. </w:t>
+      </w:r>
+      <w:r>
+        <w:rPr>
+          <w:sz w:val="24"/>
+          <w:szCs w:val="24"/>
+        </w:rPr>
+        <w:t>D'aquesta forma, també s'ajudarà als futurs estudiants interessats a utilitzar aquesta API, a comprendre-la i poder començar a utilitzar-la, amb molta més facilitat.</w:t>
+      </w:r>
+    </w:p>
+    <w:p>
+      <w:pPr>
+        <w:rPr>
+          <w:sz w:val="24"/>
+          <w:szCs w:val="24"/>
+        </w:rPr>
+      </w:pPr>
+      <w:r>
+        <w:rPr>
+          <w:sz w:val="24"/>
+          <w:szCs w:val="24"/>
+        </w:rPr>
+        <w:t xml:space="preserve">En segon lloc, </w:t>
+      </w:r>
+      <w:r>
+        <w:rPr>
+          <w:sz w:val="24"/>
+          <w:szCs w:val="24"/>
+        </w:rPr>
+        <w:t xml:space="preserve">i </w:t>
+      </w:r>
+      <w:r>
+        <w:rPr>
+          <w:sz w:val="24"/>
+          <w:szCs w:val="24"/>
+        </w:rPr>
+        <w:t>com un dels tres blocs principals</w:t>
+      </w:r>
+      <w:r>
+        <w:rPr>
+          <w:sz w:val="24"/>
+          <w:szCs w:val="24"/>
+        </w:rPr>
+        <w:t xml:space="preserve">, </w:t>
+      </w:r>
+      <w:r>
+        <w:rPr>
+          <w:sz w:val="24"/>
+          <w:szCs w:val="24"/>
+        </w:rPr>
+        <w:t xml:space="preserve">utilitzant </w:t>
+      </w:r>
+      <w:r>
+        <w:rPr>
+          <w:sz w:val="24"/>
+          <w:szCs w:val="24"/>
+        </w:rPr>
+        <w:t>el coneixement adquirit durant l’estudi de l'</w:t>
+      </w:r>
+      <w:r>
+        <w:rPr>
+          <w:sz w:val="24"/>
+          <w:szCs w:val="24"/>
+        </w:rPr>
+        <w:t xml:space="preserve">API </w:t>
+      </w:r>
+      <w:r>
+        <w:rPr>
+          <w:sz w:val="24"/>
+          <w:szCs w:val="24"/>
+        </w:rPr>
+        <w:t>així com les</w:t>
+      </w:r>
+      <w:r>
+        <w:rPr>
+          <w:sz w:val="24"/>
+          <w:szCs w:val="24"/>
+        </w:rPr>
+        <w:t xml:space="preserve"> oportunitats i limitacions </w:t>
+      </w:r>
+      <w:r>
+        <w:rPr>
+          <w:sz w:val="24"/>
+          <w:szCs w:val="24"/>
+        </w:rPr>
+        <w:t>imposades</w:t>
+      </w:r>
+      <w:r>
+        <w:rPr>
+          <w:sz w:val="24"/>
+          <w:szCs w:val="24"/>
+        </w:rPr>
+        <w:t xml:space="preserve"> per la plataforma</w:t>
+      </w:r>
+      <w:r>
+        <w:rPr>
+          <w:sz w:val="24"/>
+          <w:szCs w:val="24"/>
+        </w:rPr>
         <w:t>,</w:t>
       </w:r>
       <w:r>
@@ -118,508 +550,6 @@
           <w:sz w:val="24"/>
           <w:szCs w:val="24"/>
         </w:rPr>
-        <w:t xml:space="preserve"> </w:t>
-      </w:r>
-      <w:r>
-        <w:rPr>
-          <w:sz w:val="24"/>
-          <w:szCs w:val="24"/>
-        </w:rPr>
-        <w:t>encarregada</w:t>
-      </w:r>
-      <w:r>
-        <w:rPr>
-          <w:sz w:val="24"/>
-          <w:szCs w:val="24"/>
-        </w:rPr>
-        <w:t xml:space="preserve"> de gestionar l’accés a les dades d’índol</w:t>
-      </w:r>
-      <w:r>
-        <w:rPr>
-          <w:sz w:val="24"/>
-          <w:szCs w:val="24"/>
-        </w:rPr>
-        <w:t>e</w:t>
-      </w:r>
-      <w:r>
-        <w:rPr>
-          <w:sz w:val="24"/>
-          <w:szCs w:val="24"/>
-        </w:rPr>
-        <w:t xml:space="preserve"> genealògic. </w:t>
-      </w:r>
-    </w:p>
-    <w:p>
-      <w:pPr>
-        <w:rPr>
-          <w:sz w:val="24"/>
-          <w:szCs w:val="24"/>
-        </w:rPr>
-      </w:pPr>
-      <w:r>
-        <w:rPr>
-          <w:sz w:val="24"/>
-          <w:szCs w:val="24"/>
-        </w:rPr>
-        <w:t xml:space="preserve">FamilySearch és una organització sense ànim de lucre destinada a connectar famílies a </w:t>
-      </w:r>
-      <w:r>
-        <w:rPr>
-          <w:sz w:val="24"/>
-          <w:szCs w:val="24"/>
-        </w:rPr>
-        <w:t>través</w:t>
-      </w:r>
-      <w:r>
-        <w:rPr>
-          <w:sz w:val="24"/>
-          <w:szCs w:val="24"/>
-        </w:rPr>
-        <w:t xml:space="preserve"> de generacions. La seva visió com a col·lectiu és </w:t>
-      </w:r>
-      <w:r>
-        <w:rPr>
-          <w:sz w:val="24"/>
-          <w:szCs w:val="24"/>
-        </w:rPr>
-        <w:t>el d'ajudar</w:t>
-      </w:r>
-      <w:r>
-        <w:rPr>
-          <w:sz w:val="24"/>
-          <w:szCs w:val="24"/>
-        </w:rPr>
-        <w:t xml:space="preserve"> a</w:t>
-      </w:r>
-      <w:r>
-        <w:rPr>
-          <w:sz w:val="24"/>
-          <w:szCs w:val="24"/>
-        </w:rPr>
-        <w:t xml:space="preserve"> </w:t>
-      </w:r>
-      <w:r>
-        <w:rPr>
-          <w:sz w:val="24"/>
-          <w:szCs w:val="24"/>
-        </w:rPr>
-        <w:t>les persones a crear un vincle amb els seus avantpassats</w:t>
-      </w:r>
-      <w:r>
-        <w:rPr>
-          <w:sz w:val="24"/>
-          <w:szCs w:val="24"/>
-        </w:rPr>
-        <w:t>,</w:t>
-      </w:r>
-      <w:r>
-        <w:rPr>
-          <w:sz w:val="24"/>
-          <w:szCs w:val="24"/>
-        </w:rPr>
-        <w:t xml:space="preserve"> </w:t>
-      </w:r>
-      <w:r>
-        <w:rPr>
-          <w:sz w:val="24"/>
-          <w:szCs w:val="24"/>
-        </w:rPr>
-        <w:t xml:space="preserve">com a eina per </w:t>
-      </w:r>
-      <w:r>
-        <w:rPr>
-          <w:sz w:val="24"/>
-          <w:szCs w:val="24"/>
-        </w:rPr>
-        <w:t xml:space="preserve">poder </w:t>
-      </w:r>
-      <w:r>
-        <w:rPr>
-          <w:sz w:val="24"/>
-          <w:szCs w:val="24"/>
-        </w:rPr>
-        <w:t>comprendre millor qui són</w:t>
-      </w:r>
-      <w:r>
-        <w:rPr>
-          <w:sz w:val="24"/>
-          <w:szCs w:val="24"/>
-        </w:rPr>
-        <w:t>, crear un sentiment de fa</w:t>
-      </w:r>
-      <w:r>
-        <w:rPr>
-          <w:sz w:val="24"/>
-          <w:szCs w:val="24"/>
-        </w:rPr>
-        <w:t xml:space="preserve">mília i </w:t>
-      </w:r>
-      <w:r>
-        <w:rPr>
-          <w:sz w:val="24"/>
-          <w:szCs w:val="24"/>
-        </w:rPr>
-        <w:t>teixir</w:t>
-      </w:r>
-      <w:r>
-        <w:rPr>
-          <w:sz w:val="24"/>
-          <w:szCs w:val="24"/>
-        </w:rPr>
-        <w:t xml:space="preserve"> el pont entre passat i futur.</w:t>
-      </w:r>
-    </w:p>
-    <w:p>
-      <w:pPr>
-        <w:rPr>
-          <w:sz w:val="24"/>
-          <w:szCs w:val="24"/>
-        </w:rPr>
-      </w:pPr>
-      <w:r>
-        <w:rPr>
-          <w:sz w:val="24"/>
-          <w:szCs w:val="24"/>
-        </w:rPr>
-        <w:t>Com s'ha esmentat</w:t>
-      </w:r>
-      <w:r>
-        <w:rPr>
-          <w:sz w:val="24"/>
-          <w:szCs w:val="24"/>
-        </w:rPr>
-        <w:t xml:space="preserve">, </w:t>
-      </w:r>
-      <w:r>
-        <w:rPr>
-          <w:sz w:val="24"/>
-          <w:szCs w:val="24"/>
-        </w:rPr>
-        <w:t>les dades emmagatzemades per l'</w:t>
-      </w:r>
-      <w:r>
-        <w:rPr>
-          <w:sz w:val="24"/>
-          <w:szCs w:val="24"/>
-        </w:rPr>
-        <w:t>organització i acces</w:t>
-      </w:r>
-      <w:r>
-        <w:rPr>
-          <w:sz w:val="24"/>
-          <w:szCs w:val="24"/>
-        </w:rPr>
-        <w:t>sibles a través de l'API són principalment de</w:t>
-      </w:r>
-      <w:r>
-        <w:rPr>
-          <w:sz w:val="24"/>
-          <w:szCs w:val="24"/>
-        </w:rPr>
-        <w:t xml:space="preserve"> caràcter genealògic. </w:t>
-      </w:r>
-      <w:r>
-        <w:rPr>
-          <w:sz w:val="24"/>
-          <w:szCs w:val="24"/>
-        </w:rPr>
-        <w:t xml:space="preserve">En concret, es disposa d'una </w:t>
-      </w:r>
-      <w:r>
-        <w:rPr>
-          <w:sz w:val="24"/>
-          <w:szCs w:val="24"/>
-        </w:rPr>
-        <w:t>col·le</w:t>
-      </w:r>
-      <w:r>
-        <w:rPr>
-          <w:sz w:val="24"/>
-          <w:szCs w:val="24"/>
-        </w:rPr>
-        <w:t>cció de persones de les quals se'n</w:t>
-      </w:r>
-      <w:r>
-        <w:rPr>
-          <w:sz w:val="24"/>
-          <w:szCs w:val="24"/>
-        </w:rPr>
-        <w:t xml:space="preserve"> </w:t>
-      </w:r>
-      <w:r>
-        <w:rPr>
-          <w:sz w:val="24"/>
-          <w:szCs w:val="24"/>
-        </w:rPr>
-        <w:t xml:space="preserve">coneix </w:t>
-      </w:r>
-      <w:r>
-        <w:rPr>
-          <w:sz w:val="24"/>
-          <w:szCs w:val="24"/>
-        </w:rPr>
-        <w:t>informació personal, esdeveniments rellevants en el transcurs de la seva vida, com</w:t>
-      </w:r>
-      <w:r>
-        <w:rPr>
-          <w:sz w:val="24"/>
-          <w:szCs w:val="24"/>
-        </w:rPr>
-        <w:t xml:space="preserve"> podrien ser per exemple dades sobre el seu naixement</w:t>
-      </w:r>
-      <w:r>
-        <w:rPr>
-          <w:sz w:val="24"/>
-          <w:szCs w:val="24"/>
-        </w:rPr>
-        <w:t xml:space="preserve"> i </w:t>
-      </w:r>
-      <w:r>
-        <w:rPr>
-          <w:sz w:val="24"/>
-          <w:szCs w:val="24"/>
-        </w:rPr>
-        <w:t>les seves relacions amb altres persones, en altres paraules, el seu arbre genealògic.</w:t>
-      </w:r>
-    </w:p>
-    <w:p>
-      <w:pPr>
-        <w:rPr>
-          <w:sz w:val="24"/>
-          <w:szCs w:val="24"/>
-        </w:rPr>
-      </w:pPr>
-      <w:r>
-        <w:rPr>
-          <w:sz w:val="24"/>
-          <w:szCs w:val="24"/>
-        </w:rPr>
-        <w:t xml:space="preserve">El projecte </w:t>
-      </w:r>
-      <w:r>
-        <w:rPr>
-          <w:sz w:val="24"/>
-          <w:szCs w:val="24"/>
-        </w:rPr>
-        <w:t>gira</w:t>
-      </w:r>
-      <w:r>
-        <w:rPr>
-          <w:sz w:val="24"/>
-          <w:szCs w:val="24"/>
-        </w:rPr>
-        <w:t xml:space="preserve"> entorn aquesta API i </w:t>
-      </w:r>
-      <w:r>
-        <w:rPr>
-          <w:sz w:val="24"/>
-          <w:szCs w:val="24"/>
-        </w:rPr>
-        <w:t>ha estat dividit en tres grans blocs o seccions.</w:t>
-      </w:r>
-    </w:p>
-    <w:p>
-      <w:pPr>
-        <w:rPr>
-          <w:sz w:val="24"/>
-          <w:szCs w:val="24"/>
-        </w:rPr>
-      </w:pPr>
-      <w:r>
-        <w:rPr>
-          <w:sz w:val="24"/>
-          <w:szCs w:val="24"/>
-        </w:rPr>
-        <w:t>Per començar</w:t>
-      </w:r>
-      <w:r>
-        <w:rPr>
-          <w:sz w:val="24"/>
-          <w:szCs w:val="24"/>
-        </w:rPr>
-        <w:t xml:space="preserve">, realitzar un estudi profund </w:t>
-      </w:r>
-      <w:r>
-        <w:rPr>
-          <w:sz w:val="24"/>
-          <w:szCs w:val="24"/>
-        </w:rPr>
-        <w:t>de l'</w:t>
-      </w:r>
-      <w:r>
-        <w:rPr>
-          <w:sz w:val="24"/>
-          <w:szCs w:val="24"/>
-        </w:rPr>
-        <w:t>API.</w:t>
-      </w:r>
-      <w:r>
-        <w:rPr>
-          <w:sz w:val="24"/>
-          <w:szCs w:val="24"/>
-        </w:rPr>
-        <w:t xml:space="preserve"> </w:t>
-      </w:r>
-      <w:r>
-        <w:rPr>
-          <w:sz w:val="24"/>
-          <w:szCs w:val="24"/>
-        </w:rPr>
-        <w:t>A</w:t>
-      </w:r>
-      <w:r>
-        <w:rPr>
-          <w:sz w:val="24"/>
-          <w:szCs w:val="24"/>
-        </w:rPr>
-        <w:t>ix</w:t>
-      </w:r>
-      <w:r>
-        <w:rPr>
-          <w:sz w:val="24"/>
-          <w:szCs w:val="24"/>
-        </w:rPr>
-        <w:t>ò significa comprendre quines só</w:t>
-      </w:r>
-      <w:r>
-        <w:rPr>
-          <w:sz w:val="24"/>
-          <w:szCs w:val="24"/>
-        </w:rPr>
-        <w:t xml:space="preserve">n les petites peces d’informació </w:t>
-      </w:r>
-      <w:r>
-        <w:rPr>
-          <w:sz w:val="24"/>
-          <w:szCs w:val="24"/>
-        </w:rPr>
-        <w:t>realment disponibles</w:t>
-      </w:r>
-      <w:r>
-        <w:rPr>
-          <w:sz w:val="24"/>
-          <w:szCs w:val="24"/>
-        </w:rPr>
-        <w:t xml:space="preserve"> i com </w:t>
-      </w:r>
-      <w:r>
-        <w:rPr>
-          <w:sz w:val="24"/>
-          <w:szCs w:val="24"/>
-        </w:rPr>
-        <w:t>estan</w:t>
-      </w:r>
-      <w:r>
-        <w:rPr>
-          <w:sz w:val="24"/>
-          <w:szCs w:val="24"/>
-        </w:rPr>
-        <w:t xml:space="preserve"> relacionades entre elles. </w:t>
-      </w:r>
-      <w:r>
-        <w:rPr>
-          <w:sz w:val="24"/>
-          <w:szCs w:val="24"/>
-        </w:rPr>
-        <w:t>D'aquesta forma, també s'ajudarà als futurs estudiants interessats a utilitzar aquesta API, a comprendre-la i poder començar a utilitzar-la, amb molta més facilitat.</w:t>
-      </w:r>
-    </w:p>
-    <w:p>
-      <w:pPr>
-        <w:rPr>
-          <w:sz w:val="24"/>
-          <w:szCs w:val="24"/>
-        </w:rPr>
-      </w:pPr>
-      <w:r>
-        <w:rPr>
-          <w:sz w:val="24"/>
-          <w:szCs w:val="24"/>
-        </w:rPr>
-        <w:t xml:space="preserve">En segon lloc, </w:t>
-      </w:r>
-      <w:r>
-        <w:rPr>
-          <w:sz w:val="24"/>
-          <w:szCs w:val="24"/>
-        </w:rPr>
-        <w:t xml:space="preserve">i </w:t>
-      </w:r>
-      <w:r>
-        <w:rPr>
-          <w:sz w:val="24"/>
-          <w:szCs w:val="24"/>
-        </w:rPr>
-        <w:t>com un dels tres blocs principals</w:t>
-      </w:r>
-      <w:r>
-        <w:rPr>
-          <w:sz w:val="24"/>
-          <w:szCs w:val="24"/>
-        </w:rPr>
-        <w:t xml:space="preserve">, </w:t>
-      </w:r>
-      <w:r>
-        <w:rPr>
-          <w:sz w:val="24"/>
-          <w:szCs w:val="24"/>
-        </w:rPr>
-        <w:t xml:space="preserve">utilitzant </w:t>
-      </w:r>
-      <w:r>
-        <w:rPr>
-          <w:sz w:val="24"/>
-          <w:szCs w:val="24"/>
-        </w:rPr>
-        <w:t>el coneixement adquirit durant l’estudi de l'</w:t>
-      </w:r>
-      <w:r>
-        <w:rPr>
-          <w:sz w:val="24"/>
-          <w:szCs w:val="24"/>
-        </w:rPr>
-        <w:t xml:space="preserve">API </w:t>
-      </w:r>
-      <w:r>
-        <w:rPr>
-          <w:sz w:val="24"/>
-          <w:szCs w:val="24"/>
-        </w:rPr>
-        <w:t>així com les</w:t>
-      </w:r>
-      <w:r>
-        <w:rPr>
-          <w:sz w:val="24"/>
-          <w:szCs w:val="24"/>
-        </w:rPr>
-        <w:t xml:space="preserve"> oportunitats i limitacions </w:t>
-      </w:r>
-      <w:r>
-        <w:rPr>
-          <w:sz w:val="24"/>
-          <w:szCs w:val="24"/>
-        </w:rPr>
-        <w:t>imposades</w:t>
-      </w:r>
-      <w:r>
-        <w:rPr>
-          <w:sz w:val="24"/>
-          <w:szCs w:val="24"/>
-        </w:rPr>
-        <w:t xml:space="preserve"> per la plataforma</w:t>
-      </w:r>
-      <w:r>
-        <w:rPr>
-          <w:sz w:val="24"/>
-          <w:szCs w:val="24"/>
-        </w:rPr>
-        <w:t>,</w:t>
-      </w:r>
-      <w:r>
-        <w:rPr>
-          <w:sz w:val="24"/>
-          <w:szCs w:val="24"/>
-        </w:rPr>
         <w:t xml:space="preserve"> conegudes durant la implementació dels exemples, plantejar un conjunt </w:t>
       </w:r>
       <w:r>
@@ -634,21 +564,7 @@
           <w:sz w:val="24"/>
           <w:szCs w:val="24"/>
         </w:rPr>
-        <w:t>suport</w:t>
-      </w:r>
-      <w:r>
-        <w:rPr>
-          <w:sz w:val="24"/>
-          <w:szCs w:val="24"/>
-        </w:rPr>
-        <w:t xml:space="preserve"> </w:t>
-      </w:r>
-      <w:r>
-        <w:rPr>
-          <w:sz w:val="24"/>
-          <w:szCs w:val="24"/>
-        </w:rPr>
-        <w:t>i inspiració.</w:t>
+        <w:t>suporti inspiració.</w:t>
       </w:r>
     </w:p>
     <w:p>
@@ -905,13 +821,6 @@
           <w:sz w:val="24"/>
           <w:szCs w:val="24"/>
         </w:rPr>
-        <w:t xml:space="preserve"> </w:t>
-      </w:r>
-      <w:r>
-        <w:rPr>
-          <w:sz w:val="24"/>
-          <w:szCs w:val="24"/>
-        </w:rPr>
         <w:t>un pè</w:t>
       </w:r>
       <w:r>
@@ -926,13 +835,6 @@
           <w:sz w:val="24"/>
           <w:szCs w:val="24"/>
         </w:rPr>
-        <w:t xml:space="preserve"> </w:t>
-      </w:r>
-      <w:r>
-        <w:rPr>
-          <w:sz w:val="24"/>
-          <w:szCs w:val="24"/>
-        </w:rPr>
         <w:t xml:space="preserve">i </w:t>
       </w:r>
       <w:r>
@@ -947,13 +849,6 @@
           <w:sz w:val="24"/>
           <w:szCs w:val="24"/>
         </w:rPr>
-        <w:t xml:space="preserve"> </w:t>
-      </w:r>
-      <w:r>
-        <w:rPr>
-          <w:sz w:val="24"/>
-          <w:szCs w:val="24"/>
-        </w:rPr>
         <w:t>exercici</w:t>
       </w:r>
       <w:r>
@@ -968,13 +863,6 @@
           <w:sz w:val="24"/>
           <w:szCs w:val="24"/>
         </w:rPr>
-        <w:t xml:space="preserve"> </w:t>
-      </w:r>
-      <w:r>
-        <w:rPr>
-          <w:sz w:val="24"/>
-          <w:szCs w:val="24"/>
-        </w:rPr>
         <w:t>centrat</w:t>
       </w:r>
       <w:r>
@@ -1010,13 +898,6 @@
           <w:sz w:val="24"/>
           <w:szCs w:val="24"/>
         </w:rPr>
-        <w:t xml:space="preserve"> </w:t>
-      </w:r>
-      <w:r>
-        <w:rPr>
-          <w:sz w:val="24"/>
-          <w:szCs w:val="24"/>
-        </w:rPr>
         <w:t>quotidià</w:t>
       </w:r>
       <w:r>
@@ -1277,13 +1158,6 @@
           <w:sz w:val="24"/>
           <w:szCs w:val="24"/>
         </w:rPr>
-        <w:t xml:space="preserve"> </w:t>
-      </w:r>
-      <w:r>
-        <w:rPr>
-          <w:sz w:val="24"/>
-          <w:szCs w:val="24"/>
-        </w:rPr>
         <w:t xml:space="preserve">trencar </w:t>
       </w:r>
       <w:r>
@@ -1567,13 +1441,6 @@
         </w:rPr>
         <w:t>a implementar.</w:t>
       </w:r>
-      <w:r>
-        <w:rPr>
-          <w:sz w:val="24"/>
-          <w:szCs w:val="24"/>
-        </w:rPr>
-        <w:t xml:space="preserve"> </w:t>
-      </w:r>
     </w:p>
     <w:p>
       <w:pPr>
@@ -1629,6 +1496,48 @@
           <w:sz w:val="24"/>
           <w:szCs w:val="24"/>
         </w:rPr>
+        <w:t>,doncs</w:t>
+      </w:r>
+      <w:r>
+        <w:rPr>
+          <w:sz w:val="24"/>
+          <w:szCs w:val="24"/>
+        </w:rPr>
+        <w:t xml:space="preserve"> la riquesa final </w:t>
+      </w:r>
+      <w:r>
+        <w:rPr>
+          <w:sz w:val="24"/>
+          <w:szCs w:val="24"/>
+        </w:rPr>
+        <w:t xml:space="preserve">d'aquest </w:t>
+      </w:r>
+      <w:r>
+        <w:rPr>
+          <w:sz w:val="24"/>
+          <w:szCs w:val="24"/>
+        </w:rPr>
+        <w:t>vindria donada per la capacitat de traduir els objectius d’un camp d’estudi com la genealogia</w:t>
+      </w:r>
+      <w:r>
+        <w:rPr>
+          <w:sz w:val="24"/>
+          <w:szCs w:val="24"/>
+        </w:rPr>
+        <w:t>,mitjançant el grup de dades disponible</w:t>
+      </w:r>
+      <w:r>
+        <w:rPr>
+          <w:sz w:val="24"/>
+          <w:szCs w:val="24"/>
+        </w:rPr>
+        <w:t xml:space="preserve"> a través de FamilySearch</w:t>
+      </w:r>
+      <w:r>
+        <w:rPr>
+          <w:sz w:val="24"/>
+          <w:szCs w:val="24"/>
+        </w:rPr>
         <w:t>,</w:t>
       </w:r>
       <w:r>
@@ -1636,35 +1545,56 @@
           <w:sz w:val="24"/>
           <w:szCs w:val="24"/>
         </w:rPr>
-        <w:t xml:space="preserve"> </w:t>
-      </w:r>
-      <w:r>
-        <w:rPr>
-          <w:sz w:val="24"/>
-          <w:szCs w:val="24"/>
-        </w:rPr>
-        <w:t>doncs</w:t>
-      </w:r>
-      <w:r>
-        <w:rPr>
-          <w:sz w:val="24"/>
-          <w:szCs w:val="24"/>
-        </w:rPr>
-        <w:t xml:space="preserve"> la riquesa final </w:t>
-      </w:r>
-      <w:r>
-        <w:rPr>
-          <w:sz w:val="24"/>
-          <w:szCs w:val="24"/>
-        </w:rPr>
-        <w:t xml:space="preserve">d'aquest </w:t>
-      </w:r>
-      <w:r>
-        <w:rPr>
-          <w:sz w:val="24"/>
-          <w:szCs w:val="24"/>
-        </w:rPr>
-        <w:t>vindria donada per la capacitat de traduir els objectius d’un camp d’estudi com la genealogia</w:t>
+        <w:t xml:space="preserve"> en propostes que </w:t>
+      </w:r>
+      <w:r>
+        <w:rPr>
+          <w:sz w:val="24"/>
+          <w:szCs w:val="24"/>
+        </w:rPr>
+        <w:t>fossin</w:t>
+      </w:r>
+      <w:r>
+        <w:rPr>
+          <w:sz w:val="24"/>
+          <w:szCs w:val="24"/>
+        </w:rPr>
+        <w:t xml:space="preserve"> capaces de satisfer </w:t>
+      </w:r>
+      <w:r>
+        <w:rPr>
+          <w:sz w:val="24"/>
+          <w:szCs w:val="24"/>
+        </w:rPr>
+        <w:t>preguntes o inquietuds</w:t>
+      </w:r>
+      <w:r>
+        <w:rPr>
+          <w:sz w:val="24"/>
+          <w:szCs w:val="24"/>
+        </w:rPr>
+        <w:t xml:space="preserve"> latents en la societat. A la vegada, aquest mateix aspecte con</w:t>
+      </w:r>
+      <w:r>
+        <w:rPr>
+          <w:sz w:val="24"/>
+          <w:szCs w:val="24"/>
+        </w:rPr>
+        <w:t xml:space="preserve">vertia el projecte en </w:t>
+      </w:r>
+      <w:r>
+        <w:rPr>
+          <w:sz w:val="24"/>
+          <w:szCs w:val="24"/>
+        </w:rPr>
+        <w:t>aterridor,</w:t>
+      </w:r>
+      <w:r>
+        <w:rPr>
+          <w:sz w:val="24"/>
+          <w:szCs w:val="24"/>
+        </w:rPr>
+        <w:t xml:space="preserve"> doncs no seria fins ben entrat en aquest</w:t>
       </w:r>
       <w:r>
         <w:rPr>
@@ -1678,97 +1608,6 @@
           <w:sz w:val="24"/>
           <w:szCs w:val="24"/>
         </w:rPr>
-        <w:t xml:space="preserve"> </w:t>
-      </w:r>
-      <w:r>
-        <w:rPr>
-          <w:sz w:val="24"/>
-          <w:szCs w:val="24"/>
-        </w:rPr>
-        <w:t>mitjançant el grup de dades disponible</w:t>
-      </w:r>
-      <w:r>
-        <w:rPr>
-          <w:sz w:val="24"/>
-          <w:szCs w:val="24"/>
-        </w:rPr>
-        <w:t xml:space="preserve"> a través de FamilySearch</w:t>
-      </w:r>
-      <w:r>
-        <w:rPr>
-          <w:sz w:val="24"/>
-          <w:szCs w:val="24"/>
-        </w:rPr>
-        <w:t>,</w:t>
-      </w:r>
-      <w:r>
-        <w:rPr>
-          <w:sz w:val="24"/>
-          <w:szCs w:val="24"/>
-        </w:rPr>
-        <w:t xml:space="preserve"> en propostes que </w:t>
-      </w:r>
-      <w:r>
-        <w:rPr>
-          <w:sz w:val="24"/>
-          <w:szCs w:val="24"/>
-        </w:rPr>
-        <w:t>fossin</w:t>
-      </w:r>
-      <w:r>
-        <w:rPr>
-          <w:sz w:val="24"/>
-          <w:szCs w:val="24"/>
-        </w:rPr>
-        <w:t xml:space="preserve"> capaces de satisfer </w:t>
-      </w:r>
-      <w:r>
-        <w:rPr>
-          <w:sz w:val="24"/>
-          <w:szCs w:val="24"/>
-        </w:rPr>
-        <w:t>preguntes o inquietuds</w:t>
-      </w:r>
-      <w:r>
-        <w:rPr>
-          <w:sz w:val="24"/>
-          <w:szCs w:val="24"/>
-        </w:rPr>
-        <w:t xml:space="preserve"> latents en la societat. A la vegada, aquest mateix aspecte con</w:t>
-      </w:r>
-      <w:r>
-        <w:rPr>
-          <w:sz w:val="24"/>
-          <w:szCs w:val="24"/>
-        </w:rPr>
-        <w:t xml:space="preserve">vertia el projecte en </w:t>
-      </w:r>
-      <w:r>
-        <w:rPr>
-          <w:sz w:val="24"/>
-          <w:szCs w:val="24"/>
-        </w:rPr>
-        <w:t>aterridor,</w:t>
-      </w:r>
-      <w:r>
-        <w:rPr>
-          <w:sz w:val="24"/>
-          <w:szCs w:val="24"/>
-        </w:rPr>
-        <w:t xml:space="preserve"> doncs no seria fins ben entrat en aquest</w:t>
-      </w:r>
-      <w:r>
-        <w:rPr>
-          <w:sz w:val="24"/>
-          <w:szCs w:val="24"/>
-        </w:rPr>
-        <w:t>,</w:t>
-      </w:r>
-      <w:r>
-        <w:rPr>
-          <w:sz w:val="24"/>
-          <w:szCs w:val="24"/>
-        </w:rPr>
         <w:t xml:space="preserve"> que </w:t>
       </w:r>
       <w:r>
@@ -1797,21 +1636,7 @@
           <w:sz w:val="24"/>
           <w:szCs w:val="24"/>
         </w:rPr>
-        <w:t>podríem</w:t>
-      </w:r>
-      <w:r>
-        <w:rPr>
-          <w:sz w:val="24"/>
-          <w:szCs w:val="24"/>
-        </w:rPr>
-        <w:t xml:space="preserve"> </w:t>
-      </w:r>
-      <w:r>
-        <w:rPr>
-          <w:sz w:val="24"/>
-          <w:szCs w:val="24"/>
-        </w:rPr>
-        <w:t>aprofundir en l'</w:t>
+        <w:t>podríemaprofundir en l'</w:t>
       </w:r>
       <w:r>
         <w:rPr>
@@ -1966,13 +1791,6 @@
           <w:sz w:val="24"/>
           <w:szCs w:val="24"/>
         </w:rPr>
-        <w:t xml:space="preserve"> </w:t>
-      </w:r>
-      <w:r>
-        <w:rPr>
-          <w:sz w:val="24"/>
-          <w:szCs w:val="24"/>
-        </w:rPr>
         <w:t xml:space="preserve">i </w:t>
       </w:r>
       <w:r>
@@ -1994,13 +1812,6 @@
           <w:sz w:val="24"/>
           <w:szCs w:val="24"/>
         </w:rPr>
-        <w:t xml:space="preserve"> </w:t>
-      </w:r>
-      <w:r>
-        <w:rPr>
-          <w:sz w:val="24"/>
-          <w:szCs w:val="24"/>
-        </w:rPr>
         <w:t>posar</w:t>
       </w:r>
       <w:r>
@@ -2036,13 +1847,6 @@
           <w:sz w:val="24"/>
           <w:szCs w:val="24"/>
         </w:rPr>
-        <w:t xml:space="preserve"> </w:t>
-      </w:r>
-      <w:r>
-        <w:rPr>
-          <w:sz w:val="24"/>
-          <w:szCs w:val="24"/>
-        </w:rPr>
         <w:t>coneixements</w:t>
       </w:r>
       <w:r>
@@ -2106,13 +1910,6 @@
           <w:sz w:val="24"/>
           <w:szCs w:val="24"/>
         </w:rPr>
-        <w:t xml:space="preserve"> </w:t>
-      </w:r>
-      <w:r>
-        <w:rPr>
-          <w:sz w:val="24"/>
-          <w:szCs w:val="24"/>
-        </w:rPr>
         <w:t>programar una pàgina web,</w:t>
       </w:r>
       <w:r>
@@ -2120,13 +1917,6 @@
           <w:sz w:val="24"/>
           <w:szCs w:val="24"/>
         </w:rPr>
-        <w:t xml:space="preserve"> </w:t>
-      </w:r>
-      <w:r>
-        <w:rPr>
-          <w:sz w:val="24"/>
-          <w:szCs w:val="24"/>
-        </w:rPr>
         <w:t>u</w:t>
       </w:r>
       <w:r>
@@ -2156,13 +1946,6 @@
           <w:szCs w:val="24"/>
         </w:rPr>
         <w:t>havia</w:t>
-      </w:r>
-      <w:r>
-        <w:rPr>
-          <w:sz w:val="24"/>
-          <w:szCs w:val="24"/>
-        </w:rPr>
-        <w:t xml:space="preserve"> </w:t>
       </w:r>
       <w:r>
         <w:rPr>
@@ -2252,6 +2035,69 @@
           <w:sz w:val="24"/>
           <w:szCs w:val="24"/>
         </w:rPr>
+        <w:t>sseranels detalls finals del projecte en el moment de començar, l’abast dels</w:t>
+      </w:r>
+      <w:r>
+        <w:rPr>
+          <w:sz w:val="24"/>
+          <w:szCs w:val="24"/>
+        </w:rPr>
+        <w:t xml:space="preserve"> objectius</w:t>
+      </w:r>
+      <w:r>
+        <w:rPr>
+          <w:sz w:val="24"/>
+          <w:szCs w:val="24"/>
+        </w:rPr>
+        <w:t xml:space="preserve"> principals</w:t>
+      </w:r>
+      <w:r>
+        <w:rPr>
+          <w:sz w:val="24"/>
+          <w:szCs w:val="24"/>
+        </w:rPr>
+        <w:t>sí</w:t>
+      </w:r>
+      <w:r>
+        <w:rPr>
+          <w:sz w:val="24"/>
+          <w:szCs w:val="24"/>
+        </w:rPr>
+        <w:t xml:space="preserve"> que es troba </w:t>
+      </w:r>
+      <w:r>
+        <w:rPr>
+          <w:sz w:val="24"/>
+          <w:szCs w:val="24"/>
+        </w:rPr>
+        <w:t xml:space="preserve">ben </w:t>
+      </w:r>
+      <w:r>
+        <w:rPr>
+          <w:sz w:val="24"/>
+          <w:szCs w:val="24"/>
+        </w:rPr>
+        <w:t>marcat i definit</w:t>
+      </w:r>
+      <w:r>
+        <w:rPr>
+          <w:sz w:val="24"/>
+          <w:szCs w:val="24"/>
+        </w:rPr>
+        <w:t>. Com he</w:t>
+      </w:r>
+      <w:r>
+        <w:rPr>
+          <w:sz w:val="24"/>
+          <w:szCs w:val="24"/>
+        </w:rPr>
+        <w:t>m comentat, el</w:t>
+      </w:r>
+      <w:r>
+        <w:rPr>
+          <w:sz w:val="24"/>
+          <w:szCs w:val="24"/>
+        </w:rPr>
         <w:t>s</w:t>
       </w:r>
       <w:r>
@@ -2259,104 +2105,6 @@
           <w:sz w:val="24"/>
           <w:szCs w:val="24"/>
         </w:rPr>
-        <w:t xml:space="preserve"> </w:t>
-      </w:r>
-      <w:r>
-        <w:rPr>
-          <w:sz w:val="24"/>
-          <w:szCs w:val="24"/>
-        </w:rPr>
-        <w:t>seran</w:t>
-      </w:r>
-      <w:r>
-        <w:rPr>
-          <w:sz w:val="24"/>
-          <w:szCs w:val="24"/>
-        </w:rPr>
-        <w:t xml:space="preserve"> </w:t>
-      </w:r>
-      <w:r>
-        <w:rPr>
-          <w:sz w:val="24"/>
-          <w:szCs w:val="24"/>
-        </w:rPr>
-        <w:t>els detalls finals del projecte en el moment de començar, l’abast dels</w:t>
-      </w:r>
-      <w:r>
-        <w:rPr>
-          <w:sz w:val="24"/>
-          <w:szCs w:val="24"/>
-        </w:rPr>
-        <w:t xml:space="preserve"> objectius</w:t>
-      </w:r>
-      <w:r>
-        <w:rPr>
-          <w:sz w:val="24"/>
-          <w:szCs w:val="24"/>
-        </w:rPr>
-        <w:t xml:space="preserve"> principals</w:t>
-      </w:r>
-      <w:r>
-        <w:rPr>
-          <w:sz w:val="24"/>
-          <w:szCs w:val="24"/>
-        </w:rPr>
-        <w:t xml:space="preserve"> </w:t>
-      </w:r>
-      <w:r>
-        <w:rPr>
-          <w:sz w:val="24"/>
-          <w:szCs w:val="24"/>
-        </w:rPr>
-        <w:t>sí</w:t>
-      </w:r>
-      <w:r>
-        <w:rPr>
-          <w:sz w:val="24"/>
-          <w:szCs w:val="24"/>
-        </w:rPr>
-        <w:t xml:space="preserve"> que es troba </w:t>
-      </w:r>
-      <w:r>
-        <w:rPr>
-          <w:sz w:val="24"/>
-          <w:szCs w:val="24"/>
-        </w:rPr>
-        <w:t xml:space="preserve">ben </w:t>
-      </w:r>
-      <w:r>
-        <w:rPr>
-          <w:sz w:val="24"/>
-          <w:szCs w:val="24"/>
-        </w:rPr>
-        <w:t>marcat i definit</w:t>
-      </w:r>
-      <w:r>
-        <w:rPr>
-          <w:sz w:val="24"/>
-          <w:szCs w:val="24"/>
-        </w:rPr>
-        <w:t>. Com he</w:t>
-      </w:r>
-      <w:r>
-        <w:rPr>
-          <w:sz w:val="24"/>
-          <w:szCs w:val="24"/>
-        </w:rPr>
-        <w:t>m comentat, el</w:t>
-      </w:r>
-      <w:r>
-        <w:rPr>
-          <w:sz w:val="24"/>
-          <w:szCs w:val="24"/>
-        </w:rPr>
-        <w:t>s</w:t>
-      </w:r>
-      <w:r>
-        <w:rPr>
-          <w:sz w:val="24"/>
-          <w:szCs w:val="24"/>
-        </w:rPr>
         <w:t xml:space="preserve"> objectius principals</w:t>
       </w:r>
       <w:r>
@@ -2390,7 +2138,7 @@
     </w:p>
     <w:p>
       <w:pPr>
-        <w:pStyle w:val="ListParagraph"/>
+        <w:pStyle w:val="Prrafodelista"/>
         <w:numPr>
           <w:ilvl w:val="0"/>
           <w:numId w:val="1"/>
@@ -2410,7 +2158,7 @@
     </w:p>
     <w:p>
       <w:pPr>
-        <w:pStyle w:val="ListParagraph"/>
+        <w:pStyle w:val="Prrafodelista"/>
         <w:numPr>
           <w:ilvl w:val="1"/>
           <w:numId w:val="1"/>
@@ -2437,7 +2185,7 @@
     </w:p>
     <w:p>
       <w:pPr>
-        <w:pStyle w:val="ListParagraph"/>
+        <w:pStyle w:val="Prrafodelista"/>
         <w:numPr>
           <w:ilvl w:val="1"/>
           <w:numId w:val="1"/>
@@ -2457,7 +2205,7 @@
     </w:p>
     <w:p>
       <w:pPr>
-        <w:pStyle w:val="ListParagraph"/>
+        <w:pStyle w:val="Prrafodelista"/>
         <w:numPr>
           <w:ilvl w:val="1"/>
           <w:numId w:val="1"/>
@@ -2487,14 +2235,7 @@
           <w:sz w:val="24"/>
           <w:szCs w:val="24"/>
         </w:rPr>
-        <w:t xml:space="preserve">cles a tenir en compte si es vol utilitzar aquesta API i </w:t>
-      </w:r>
-      <w:r>
-        <w:rPr>
-          <w:sz w:val="24"/>
-          <w:szCs w:val="24"/>
-        </w:rPr>
-        <w:t>la viabilitat d’utilitzar FamilySearch a l’hora de realitzar un projecte final de carrera</w:t>
+        <w:t>cles a tenir en compte si es vol utilitzar aquesta API i la viabilitat d’utilitzar FamilySearch a l’hora de realitzar un projecte final de carrera</w:t>
       </w:r>
       <w:r>
         <w:rPr>
@@ -2507,7 +2248,7 @@
     <w:bookmarkEnd w:id="0"/>
     <w:p>
       <w:pPr>
-        <w:pStyle w:val="ListParagraph"/>
+        <w:pStyle w:val="Prrafodelista"/>
         <w:numPr>
           <w:ilvl w:val="0"/>
           <w:numId w:val="1"/>
@@ -2562,7 +2303,7 @@
     </w:p>
     <w:p>
       <w:pPr>
-        <w:pStyle w:val="ListParagraph"/>
+        <w:pStyle w:val="Prrafodelista"/>
         <w:numPr>
           <w:ilvl w:val="0"/>
           <w:numId w:val="1"/>
@@ -2603,7 +2344,7 @@
     </w:p>
     <w:p>
       <w:pPr>
-        <w:pStyle w:val="ListParagraph"/>
+        <w:pStyle w:val="Prrafodelista"/>
         <w:numPr>
           <w:ilvl w:val="1"/>
           <w:numId w:val="1"/>
@@ -2630,7 +2371,7 @@
     </w:p>
     <w:p>
       <w:pPr>
-        <w:pStyle w:val="ListParagraph"/>
+        <w:pStyle w:val="Prrafodelista"/>
         <w:numPr>
           <w:ilvl w:val="1"/>
           <w:numId w:val="1"/>
@@ -2678,7 +2419,7 @@
     </w:p>
     <w:p>
       <w:pPr>
-        <w:pStyle w:val="ListParagraph"/>
+        <w:pStyle w:val="Prrafodelista"/>
         <w:numPr>
           <w:ilvl w:val="1"/>
           <w:numId w:val="1"/>
@@ -2712,7 +2453,7 @@
     </w:p>
     <w:p>
       <w:pPr>
-        <w:pStyle w:val="ListParagraph"/>
+        <w:pStyle w:val="Prrafodelista"/>
         <w:numPr>
           <w:ilvl w:val="1"/>
           <w:numId w:val="1"/>
@@ -2732,7 +2473,7 @@
     </w:p>
     <w:p>
       <w:pPr>
-        <w:pStyle w:val="ListParagraph"/>
+        <w:pStyle w:val="Prrafodelista"/>
         <w:numPr>
           <w:ilvl w:val="1"/>
           <w:numId w:val="1"/>
@@ -2799,7 +2540,7 @@
     </w:p>
     <w:p>
       <w:pPr>
-        <w:pStyle w:val="ListParagraph"/>
+        <w:pStyle w:val="Prrafodelista"/>
         <w:numPr>
           <w:ilvl w:val="0"/>
           <w:numId w:val="2"/>
@@ -2823,7 +2564,7 @@
     </w:p>
     <w:p>
       <w:pPr>
-        <w:pStyle w:val="ListParagraph"/>
+        <w:pStyle w:val="Prrafodelista"/>
         <w:numPr>
           <w:ilvl w:val="0"/>
           <w:numId w:val="2"/>
@@ -2841,7 +2582,7 @@
     </w:p>
     <w:p>
       <w:pPr>
-        <w:pStyle w:val="ListParagraph"/>
+        <w:pStyle w:val="Prrafodelista"/>
         <w:numPr>
           <w:ilvl w:val="0"/>
           <w:numId w:val="2"/>
@@ -2859,7 +2600,7 @@
     </w:p>
     <w:p>
       <w:pPr>
-        <w:pStyle w:val="ListParagraph"/>
+        <w:pStyle w:val="Prrafodelista"/>
         <w:numPr>
           <w:ilvl w:val="0"/>
           <w:numId w:val="2"/>
@@ -3004,9 +2745,6 @@
         <w:t xml:space="preserve"> quedar</w:t>
       </w:r>
       <w:r>
-        <w:t xml:space="preserve"> </w:t>
-      </w:r>
-      <w:r>
         <w:t>completament aturat</w:t>
       </w:r>
       <w:r>
@@ -3046,9 +2784,6 @@
         <w:t>,</w:t>
       </w:r>
       <w:r>
-        <w:t xml:space="preserve"> </w:t>
-      </w:r>
-      <w:r>
         <w:t>conjuntament</w:t>
       </w:r>
       <w:r>
@@ -3058,13 +2793,7 @@
         <w:t xml:space="preserve"> la poca capacitat de maniobra </w:t>
       </w:r>
       <w:r>
-        <w:t>de les que es va disposar</w:t>
-      </w:r>
-      <w:r>
-        <w:t xml:space="preserve"> </w:t>
-      </w:r>
-      <w:r>
-        <w:t xml:space="preserve">entre </w:t>
+        <w:t xml:space="preserve">de les que es va disposarentre </w:t>
       </w:r>
       <w:r>
         <w:t xml:space="preserve">els </w:t>
@@ -3133,9 +2862,6 @@
         <w:t>,</w:t>
       </w:r>
       <w:r>
-        <w:t xml:space="preserve"> </w:t>
-      </w:r>
-      <w:r>
         <w:t>tenint en consideració que s'hauria de començar</w:t>
       </w:r>
       <w:r>
@@ -3171,21 +2897,12 @@
         <w:t xml:space="preserve"> i la major part del material estudiat i coneixements tècnics adquirits</w:t>
       </w:r>
       <w:r>
-        <w:t xml:space="preserve"> fa dos anys,</w:t>
-      </w:r>
-      <w:r>
-        <w:t xml:space="preserve"> </w:t>
-      </w:r>
-      <w:r>
-        <w:t>quedaven</w:t>
+        <w:t xml:space="preserve"> fa dos anys,quedaven</w:t>
       </w:r>
       <w:r>
         <w:t xml:space="preserve"> completament</w:t>
       </w:r>
       <w:r>
-        <w:t xml:space="preserve"> </w:t>
-      </w:r>
-      <w:r>
         <w:t>antiquats</w:t>
       </w:r>
       <w:r>
@@ -3197,15 +2914,9 @@
         <w:t>A</w:t>
       </w:r>
       <w:r>
-        <w:t xml:space="preserve"> </w:t>
-      </w:r>
-      <w:r>
         <w:t>pesar</w:t>
       </w:r>
       <w:r>
-        <w:t xml:space="preserve"> </w:t>
-      </w:r>
-      <w:r>
         <w:t xml:space="preserve">de matricular el projecte a </w:t>
       </w:r>
       <w:r>
@@ -3239,13 +2950,7 @@
         <w:t>,</w:t>
       </w:r>
       <w:r>
-        <w:t xml:space="preserve"> que</w:t>
-      </w:r>
-      <w:r>
-        <w:t xml:space="preserve"> </w:t>
-      </w:r>
-      <w:r>
-        <w:t xml:space="preserve">permetia </w:t>
+        <w:t xml:space="preserve"> quepermetia </w:t>
       </w:r>
       <w:r>
         <w:t>estendre el període d'entrega fins a finals de setembre</w:t>
@@ -3257,9 +2962,6 @@
         <w:t xml:space="preserve"> la</w:t>
       </w:r>
       <w:r>
-        <w:t xml:space="preserve"> </w:t>
-      </w:r>
-      <w:r>
         <w:t>finestra</w:t>
       </w:r>
       <w:r>
@@ -3280,46 +2982,25 @@
         <w:t xml:space="preserve">Cal tenir en compte que la disponibilitat </w:t>
       </w:r>
       <w:r>
-        <w:t>horària</w:t>
-      </w:r>
-      <w:r>
-        <w:t xml:space="preserve"> </w:t>
-      </w:r>
-      <w:r>
-        <w:t>en el dia a dia</w:t>
+        <w:t>horàriaen el dia a dia</w:t>
       </w:r>
       <w:r>
         <w:t xml:space="preserve"> de cara a treballar e</w:t>
       </w:r>
       <w:r>
-        <w:t>n el projecte era molt reduïda i en</w:t>
-      </w:r>
-      <w:r>
-        <w:t xml:space="preserve"> </w:t>
-      </w:r>
-      <w:r>
-        <w:t>conseqüència</w:t>
+        <w:t>n el projecte era molt reduïda i enconseqüència</w:t>
       </w:r>
       <w:r>
         <w:t>,</w:t>
       </w:r>
       <w:r>
-        <w:t xml:space="preserve"> </w:t>
-      </w:r>
-      <w:r>
         <w:t xml:space="preserve">realitzar una bona </w:t>
       </w:r>
       <w:r>
         <w:t xml:space="preserve">planificació </w:t>
       </w:r>
       <w:r>
-        <w:t>era essencial si es volien</w:t>
-      </w:r>
-      <w:r>
-        <w:t xml:space="preserve"> </w:t>
-      </w:r>
-      <w:r>
-        <w:t xml:space="preserve">evitar els mateixos </w:t>
+        <w:t xml:space="preserve">era essencial si es volienevitar els mateixos </w:t>
       </w:r>
       <w:r>
         <w:t xml:space="preserve">problemes que van </w:t>
@@ -3329,9 +3010,6 @@
       </w:r>
       <w:r>
         <w:t xml:space="preserve"> l’abandonament del projecte</w:t>
-      </w:r>
-      <w:r>
-        <w:t xml:space="preserve"> </w:t>
       </w:r>
       <w:r>
         <w:t>en el seu primer intent.</w:t>
@@ -3462,13 +3140,7 @@
         <w:t xml:space="preserve">L'objectiu d'aquesta repassada ràpida era la de proporcionar una visió global sobre </w:t>
       </w:r>
       <w:r>
-        <w:t>certes</w:t>
-      </w:r>
-      <w:r>
-        <w:t xml:space="preserve"> </w:t>
-      </w:r>
-      <w:r>
-        <w:t>limitacions</w:t>
+        <w:t>certeslimitacions</w:t>
       </w:r>
       <w:r>
         <w:t xml:space="preserve"> que </w:t>
@@ -3558,9 +3230,6 @@
         <w:t>ria pas a la recerca i estudi sobre</w:t>
       </w:r>
       <w:r>
-        <w:t xml:space="preserve"> </w:t>
-      </w:r>
-      <w:r>
         <w:t>quines</w:t>
       </w:r>
       <w:r>
@@ -3686,9 +3355,6 @@
         <w:t>evitar</w:t>
       </w:r>
       <w:r>
-        <w:t xml:space="preserve"> </w:t>
-      </w:r>
-      <w:r>
         <w:t>tancar</w:t>
       </w:r>
       <w:r>
@@ -3710,18 +3376,12 @@
         <w:t xml:space="preserve">oferien un bon balanç </w:t>
       </w:r>
       <w:r>
-        <w:t xml:space="preserve">entre esforç i qualitat. </w:t>
-      </w:r>
-      <w:r>
-        <w:t xml:space="preserve"> </w:t>
-      </w:r>
-      <w:r>
-        <w:t>Els punts coberts durant aquesta fase van ser:</w:t>
-      </w:r>
-    </w:p>
-    <w:p>
-      <w:pPr>
-        <w:pStyle w:val="ListParagraph"/>
+        <w:t>entre esforç i qualitat. Els punts coberts durant aquesta fase van ser:</w:t>
+      </w:r>
+    </w:p>
+    <w:p>
+      <w:pPr>
+        <w:pStyle w:val="Prrafodelista"/>
         <w:numPr>
           <w:ilvl w:val="0"/>
           <w:numId w:val="4"/>
@@ -3745,7 +3405,7 @@
     </w:p>
     <w:p>
       <w:pPr>
-        <w:pStyle w:val="ListParagraph"/>
+        <w:pStyle w:val="Prrafodelista"/>
         <w:numPr>
           <w:ilvl w:val="0"/>
           <w:numId w:val="4"/>
@@ -3763,7 +3423,7 @@
     </w:p>
     <w:p>
       <w:pPr>
-        <w:pStyle w:val="ListParagraph"/>
+        <w:pStyle w:val="Prrafodelista"/>
         <w:numPr>
           <w:ilvl w:val="0"/>
           <w:numId w:val="4"/>
@@ -3790,13 +3450,7 @@
         <w:t xml:space="preserve">El segon objectiu d’aquesta fase consistia </w:t>
       </w:r>
       <w:r>
-        <w:t>en</w:t>
-      </w:r>
-      <w:r>
-        <w:t xml:space="preserve"> </w:t>
-      </w:r>
-      <w:r>
-        <w:t>estudiar a fons l'API de FamilySearch per obtenir una idea</w:t>
+        <w:t>enestudiar a fons l'API de FamilySearch per obtenir una idea</w:t>
       </w:r>
       <w:r>
         <w:t xml:space="preserve"> més concreta quina mena de projectes</w:t>
@@ -3815,19 +3469,228 @@
         <w:t>exercici ens ajudaria a</w:t>
       </w:r>
       <w:r>
-        <w:t xml:space="preserve"> comprendre</w:t>
+        <w:t xml:space="preserve"> comprendrequins exemples tindria més sentit implementar per tal de demostrar </w:t>
+      </w:r>
+      <w:r>
+        <w:t>la potencialitat i abast de l'API.</w:t>
+      </w:r>
+    </w:p>
+    <w:p/>
+    <w:p>
+      <w:pPr>
+        <w:rPr>
+          <w:b/>
+        </w:rPr>
+      </w:pPr>
+      <w:r>
+        <w:rPr>
+          <w:b/>
+        </w:rPr>
+        <w:t>Mes</w:t>
+      </w:r>
+      <w:r>
+        <w:rPr>
+          <w:b/>
+        </w:rPr>
+        <w:t>os de juny i juliol</w:t>
+      </w:r>
+    </w:p>
+    <w:p>
+      <w:r>
+        <w:t>La major part de</w:t>
+      </w:r>
+      <w:r>
+        <w:t xml:space="preserve"> l</w:t>
+      </w:r>
+      <w:r>
+        <w:t xml:space="preserve">’esforç durant aquests dos </w:t>
+      </w:r>
+      <w:r>
+        <w:t xml:space="preserve">mesos, es </w:t>
+      </w:r>
+      <w:r>
+        <w:t>concentraria en</w:t>
+      </w:r>
+      <w:r>
+        <w:t xml:space="preserve"> la implementació de l’aplicació web. </w:t>
+      </w:r>
+      <w:r>
+        <w:t>E</w:t>
+      </w:r>
+      <w:r>
+        <w:t>s va decidir prior</w:t>
+      </w:r>
+      <w:r>
+        <w:t xml:space="preserve">itzar aquesta tasca </w:t>
+      </w:r>
+      <w:r>
+        <w:t xml:space="preserve">per sobre de la generació d'idees i </w:t>
+      </w:r>
+      <w:r>
+        <w:t>l'</w:t>
+      </w:r>
+      <w:r>
+        <w:t xml:space="preserve">estudi </w:t>
+      </w:r>
+      <w:r>
+        <w:t xml:space="preserve">dels detalls més particulars de </w:t>
+      </w:r>
+      <w:proofErr w:type="spellStart"/>
+      <w:r>
+        <w:t>l'API</w:t>
+      </w:r>
+      <w:proofErr w:type="spellEnd"/>
+      <w:r>
+        <w:t xml:space="preserve"> per dos motius. </w:t>
+      </w:r>
+    </w:p>
+    <w:p>
+      <w:r>
+        <w:t xml:space="preserve">El primer, </w:t>
+      </w:r>
+      <w:r>
+        <w:t>desenvolupar</w:t>
+      </w:r>
+      <w:r>
+        <w:t xml:space="preserve"> l’aplicació ens ajudaria a comprendre</w:t>
+      </w:r>
+      <w:r>
+        <w:t xml:space="preserve"> de forma més concisa</w:t>
+      </w:r>
+      <w:r>
+        <w:t xml:space="preserve">, </w:t>
+      </w:r>
+      <w:r>
+        <w:t>tant l</w:t>
+      </w:r>
+      <w:r>
+        <w:t xml:space="preserve">a informació disponible </w:t>
+      </w:r>
+      <w:r>
+        <w:t xml:space="preserve">com les diferents </w:t>
+      </w:r>
+      <w:r>
+        <w:t>relacions entre els objectes</w:t>
+      </w:r>
+      <w:r>
+        <w:t xml:space="preserve"> emmagatzemats. En segon lloc, acabar de desenvolupar l'aplicació </w:t>
+      </w:r>
+      <w:r>
+        <w:t>a</w:t>
+      </w:r>
+      <w:r>
+        <w:t xml:space="preserve">l més aviat possible </w:t>
+      </w:r>
+      <w:r>
+        <w:t>ens oferia</w:t>
+      </w:r>
+      <w:r>
+        <w:t xml:space="preserve"> la </w:t>
+      </w:r>
+      <w:r>
+        <w:t>possibilitat</w:t>
+      </w:r>
+      <w:r>
+        <w:t xml:space="preserve"> d’aplicar pel </w:t>
+      </w:r>
+      <w:r>
+        <w:t>procés</w:t>
+      </w:r>
+      <w:r>
+        <w:t xml:space="preserve"> de </w:t>
+      </w:r>
+      <w:r>
+        <w:t>certificació</w:t>
       </w:r>
       <w:r>
         <w:t xml:space="preserve"> </w:t>
       </w:r>
       <w:r>
-        <w:t xml:space="preserve">quins exemples tindria més sentit implementar per tal de demostrar </w:t>
-      </w:r>
-      <w:r>
-        <w:t>la potencialitat i abast de l'API.</w:t>
-      </w:r>
-    </w:p>
-    <w:p/>
+        <w:t xml:space="preserve">i en </w:t>
+      </w:r>
+      <w:r>
+        <w:t>conseqüència</w:t>
+      </w:r>
+      <w:r>
+        <w:t>,</w:t>
+      </w:r>
+      <w:r>
+        <w:t xml:space="preserve"> </w:t>
+      </w:r>
+      <w:r>
+        <w:t xml:space="preserve">investigar en què consistia aquest procés i intentar </w:t>
+      </w:r>
+      <w:r>
+        <w:t xml:space="preserve">aconseguir </w:t>
+      </w:r>
+      <w:r>
+        <w:t>accé</w:t>
+      </w:r>
+      <w:r>
+        <w:t xml:space="preserve">s </w:t>
+      </w:r>
+      <w:r>
+        <w:t>a les dades de producció.</w:t>
+      </w:r>
+    </w:p>
+    <w:p>
+      <w:r>
+        <w:t xml:space="preserve">A pesar dels avantatges </w:t>
+      </w:r>
+      <w:r>
+        <w:t>que</w:t>
+      </w:r>
+      <w:r>
+        <w:t xml:space="preserve"> oferia desenvolupar l'aplicació en primer lloc, com a contrapartida, també significava tirar endavant una part important del projecte amb el risc de no haver arribat a conèixer </w:t>
+      </w:r>
+      <w:r>
+        <w:t xml:space="preserve">la totalitat de l'abast de </w:t>
+      </w:r>
+      <w:proofErr w:type="spellStart"/>
+      <w:r>
+        <w:t>l'API</w:t>
+      </w:r>
+      <w:proofErr w:type="spellEnd"/>
+      <w:r>
+        <w:t>.</w:t>
+      </w:r>
+    </w:p>
+    <w:p>
+      <w:r>
+        <w:t xml:space="preserve">Durant aquest període, també es van anar realitzant de forma secundària i per necessitat, petits estudis sobre l’estructura de </w:t>
+      </w:r>
+      <w:proofErr w:type="spellStart"/>
+      <w:r>
+        <w:t>l’API</w:t>
+      </w:r>
+      <w:proofErr w:type="spellEnd"/>
+      <w:r>
+        <w:t xml:space="preserve"> i estudis més específics sobre les tecnologies utilitzades, per tal de poder implementar i finalitzar certes funcionalitats de l</w:t>
+      </w:r>
+      <w:r>
+        <w:rPr>
+          <w:lang w:val="es-ES"/>
+        </w:rPr>
+        <w:t>’</w:t>
+      </w:r>
+      <w:proofErr w:type="spellStart"/>
+      <w:r>
+        <w:rPr>
+          <w:lang w:val="es-ES"/>
+        </w:rPr>
+        <w:t>aplicació</w:t>
+      </w:r>
+      <w:proofErr w:type="spellEnd"/>
+      <w:r>
+        <w:rPr>
+          <w:lang w:val="es-ES"/>
+        </w:rPr>
+        <w:t xml:space="preserve"> web.</w:t>
+      </w:r>
+      <w:r>
+        <w:br/>
+      </w:r>
+    </w:p>
     <w:p>
       <w:pPr>
         <w:rPr>
@@ -3838,160 +3701,6 @@
         <w:rPr>
           <w:b/>
         </w:rPr>
-        <w:t>Mes</w:t>
-      </w:r>
-      <w:r>
-        <w:rPr>
-          <w:b/>
-        </w:rPr>
-        <w:t>os de juny i juliol</w:t>
-      </w:r>
-    </w:p>
-    <w:p>
-      <w:r>
-        <w:t>Gairebé tot l</w:t>
-      </w:r>
-      <w:r>
-        <w:t xml:space="preserve">’esforç durant aquests dos </w:t>
-      </w:r>
-      <w:r>
-        <w:t>mesos</w:t>
-      </w:r>
-      <w:r>
-        <w:t xml:space="preserve"> </w:t>
-      </w:r>
-      <w:r>
-        <w:t>es concentraria en</w:t>
-      </w:r>
-      <w:r>
-        <w:t xml:space="preserve"> la implementació de l’aplicació web. </w:t>
-      </w:r>
-      <w:r>
-        <w:t>E</w:t>
-      </w:r>
-      <w:r>
-        <w:t>s va decidir prior</w:t>
-      </w:r>
-      <w:r>
-        <w:t xml:space="preserve">itzar aquesta tasca </w:t>
-      </w:r>
-      <w:r>
-        <w:t xml:space="preserve">per sobre de la generació d'idees i </w:t>
-      </w:r>
-      <w:r>
-        <w:t>l'</w:t>
-      </w:r>
-      <w:r>
-        <w:t xml:space="preserve">estudi final de l'API per dos motius. </w:t>
-      </w:r>
-    </w:p>
-    <w:p>
-      <w:r>
-        <w:t xml:space="preserve">El primer, </w:t>
-      </w:r>
-      <w:r>
-        <w:t>desenvolupar</w:t>
-      </w:r>
-      <w:r>
-        <w:t xml:space="preserve"> l’aplicació ens ajudaria a comprendre</w:t>
-      </w:r>
-      <w:r>
-        <w:t xml:space="preserve"> de forma més concisa</w:t>
-      </w:r>
-      <w:r>
-        <w:t xml:space="preserve"> </w:t>
-      </w:r>
-      <w:r>
-        <w:t>tant l</w:t>
-      </w:r>
-      <w:r>
-        <w:t xml:space="preserve">a informació disponible </w:t>
-      </w:r>
-      <w:r>
-        <w:t xml:space="preserve">com les diferents </w:t>
-      </w:r>
-      <w:r>
-        <w:t>relacions entre els objectes</w:t>
-      </w:r>
-      <w:r>
-        <w:t xml:space="preserve"> emmagatzemats. En segon lloc, acabar de desenvolupar l'aplicació </w:t>
-      </w:r>
-      <w:r>
-        <w:t>a</w:t>
-      </w:r>
-      <w:r>
-        <w:t xml:space="preserve">l més aviat possible </w:t>
-      </w:r>
-      <w:r>
-        <w:t xml:space="preserve">donava la </w:t>
-      </w:r>
-      <w:r>
-        <w:t>possibilitat</w:t>
-      </w:r>
-      <w:r>
-        <w:t xml:space="preserve"> d’aplicar pel </w:t>
-      </w:r>
-      <w:r>
-        <w:t>procés</w:t>
-      </w:r>
-      <w:r>
-        <w:t xml:space="preserve"> de </w:t>
-      </w:r>
-      <w:r>
-        <w:t>certificació</w:t>
-      </w:r>
-      <w:r>
-        <w:t xml:space="preserve"> </w:t>
-      </w:r>
-      <w:r>
-        <w:t xml:space="preserve">i en </w:t>
-      </w:r>
-      <w:r>
-        <w:t>conseqüència</w:t>
-      </w:r>
-      <w:r>
-        <w:t>,</w:t>
-      </w:r>
-      <w:r>
-        <w:t xml:space="preserve"> d’aconseguir </w:t>
-      </w:r>
-      <w:r>
-        <w:t>accé</w:t>
-      </w:r>
-      <w:r>
-        <w:t xml:space="preserve">s </w:t>
-      </w:r>
-      <w:r>
-        <w:t>a les dades de producció.</w:t>
-      </w:r>
-    </w:p>
-    <w:p>
-      <w:r>
-        <w:t xml:space="preserve">A pesar dels avantatges </w:t>
-      </w:r>
-      <w:r>
-        <w:t>que</w:t>
-      </w:r>
-      <w:r>
-        <w:t xml:space="preserve"> oferia desenvolupar l'aplicació en primer lloc, com a contrapartida, també significava tirar endavant una part important del projecte amb el risc de no haver arribat a conèixer </w:t>
-      </w:r>
-      <w:r>
-        <w:t>la totalitat de l'abast de l'API.</w:t>
-      </w:r>
-      <w:r>
-        <w:br/>
-      </w:r>
-    </w:p>
-    <w:p>
-      <w:pPr>
-        <w:rPr>
-          <w:b/>
-        </w:rPr>
-      </w:pPr>
-      <w:r>
-        <w:rPr>
-          <w:b/>
-        </w:rPr>
         <w:t>Mes d’agost</w:t>
       </w:r>
     </w:p>
@@ -4002,7 +3711,7 @@
     </w:p>
     <w:p>
       <w:pPr>
-        <w:pStyle w:val="ListParagraph"/>
+        <w:pStyle w:val="Prrafodelista"/>
         <w:numPr>
           <w:ilvl w:val="0"/>
           <w:numId w:val="6"/>
@@ -4017,7 +3726,7 @@
     </w:p>
     <w:p>
       <w:pPr>
-        <w:pStyle w:val="ListParagraph"/>
+        <w:pStyle w:val="Prrafodelista"/>
         <w:numPr>
           <w:ilvl w:val="0"/>
           <w:numId w:val="5"/>
@@ -4035,7 +3744,7 @@
     </w:p>
     <w:p>
       <w:pPr>
-        <w:pStyle w:val="ListParagraph"/>
+        <w:pStyle w:val="Prrafodelista"/>
         <w:numPr>
           <w:ilvl w:val="0"/>
           <w:numId w:val="5"/>
@@ -4076,22 +3785,13 @@
         <w:t>s'utilitzaria</w:t>
       </w:r>
       <w:r>
-        <w:t xml:space="preserve"> </w:t>
-      </w:r>
-      <w:r>
         <w:t xml:space="preserve">com a </w:t>
       </w:r>
       <w:r>
         <w:t>marge de maniobra</w:t>
       </w:r>
       <w:r>
-        <w:t xml:space="preserve"> per</w:t>
-      </w:r>
-      <w:r>
-        <w:t xml:space="preserve"> </w:t>
-      </w:r>
-      <w:r>
-        <w:t>acabar de tancar aquelles tasques del projecte que poguessin estar sotmeses a petits retards.</w:t>
+        <w:t xml:space="preserve"> peracabar de tancar aquelles tasques del projecte que poguessin estar sotmeses a petits retards.</w:t>
       </w:r>
       <w:r>
         <w:t xml:space="preserve"> Segurament, l'acabat de redacció de la memòria i petits retocs en l'aplicació web.</w:t>
@@ -4122,7 +3822,7 @@
 </file>
 
 <file path=word/numbering.xml><?xml version="1.0" encoding="utf-8"?>
-<w:numbering xmlns:wpc="http://schemas.microsoft.com/office/word/2010/wordprocessingCanvas" xmlns:mc="http://schemas.openxmlformats.org/markup-compatibility/2006" xmlns:o="urn:schemas-microsoft-com:office:office" xmlns:r="http://schemas.openxmlformats.org/officeDocument/2006/relationships" xmlns:m="http://schemas.openxmlformats.org/officeDocument/2006/math" xmlns:v="urn:schemas-microsoft-com:vml" xmlns:wp14="http://schemas.microsoft.com/office/word/2010/wordprocessingDrawing" xmlns:wp="http://schemas.openxmlformats.org/drawingml/2006/wordprocessingDrawing" xmlns:w10="urn:schemas-microsoft-com:office:word" xmlns:w="http://schemas.openxmlformats.org/wordprocessingml/2006/main" xmlns:w14="http://schemas.microsoft.com/office/word/2010/wordml" xmlns:wpg="http://schemas.microsoft.com/office/word/2010/wordprocessingGroup" xmlns:wpi="http://schemas.microsoft.com/office/word/2010/wordprocessingInk" xmlns:wne="http://schemas.microsoft.com/office/word/2006/wordml" xmlns:wps="http://schemas.microsoft.com/office/word/2010/wordprocessingShape" mc:Ignorable="w14 wp14">
+<w:numbering xmlns:ve="http://schemas.openxmlformats.org/markup-compatibility/2006" xmlns:o="urn:schemas-microsoft-com:office:office" xmlns:r="http://schemas.openxmlformats.org/officeDocument/2006/relationships" xmlns:m="http://schemas.openxmlformats.org/officeDocument/2006/math" xmlns:v="urn:schemas-microsoft-com:vml" xmlns:wp="http://schemas.openxmlformats.org/drawingml/2006/wordprocessingDrawing" xmlns:w10="urn:schemas-microsoft-com:office:word" xmlns:w="http://schemas.openxmlformats.org/wordprocessingml/2006/main" xmlns:wne="http://schemas.microsoft.com/office/word/2006/wordml">
   <w:abstractNum w:abstractNumId="0">
     <w:nsid w:val="0B9D3576"/>
     <w:multiLevelType w:val="hybridMultilevel"/>
@@ -4775,7 +4475,7 @@
 </file>
 
 <file path=word/styles.xml><?xml version="1.0" encoding="utf-8"?>
-<w:styles xmlns:mc="http://schemas.openxmlformats.org/markup-compatibility/2006" xmlns:r="http://schemas.openxmlformats.org/officeDocument/2006/relationships" xmlns:w="http://schemas.openxmlformats.org/wordprocessingml/2006/main" xmlns:w14="http://schemas.microsoft.com/office/word/2010/wordml" mc:Ignorable="w14">
+<w:styles xmlns:r="http://schemas.openxmlformats.org/officeDocument/2006/relationships" xmlns:w="http://schemas.openxmlformats.org/wordprocessingml/2006/main">
   <w:docDefaults>
     <w:rPrDefault>
       <w:rPr>
@@ -4938,17 +4638,18 @@
       <w:lang w:val="ca-ES"/>
     </w:rPr>
   </w:style>
-  <w:style w:type="character" w:default="1" w:styleId="DefaultParagraphFont">
+  <w:style w:type="character" w:default="1" w:styleId="Fuentedeprrafopredeter">
     <w:name w:val="Default Paragraph Font"/>
     <w:uiPriority w:val="1"/>
     <w:semiHidden/>
     <w:unhideWhenUsed/>
   </w:style>
-  <w:style w:type="table" w:default="1" w:styleId="TableNormal">
+  <w:style w:type="table" w:default="1" w:styleId="Tablanormal">
     <w:name w:val="Normal Table"/>
     <w:uiPriority w:val="99"/>
     <w:semiHidden/>
     <w:unhideWhenUsed/>
+    <w:qFormat/>
     <w:tblPr>
       <w:tblInd w:w="0" w:type="dxa"/>
       <w:tblCellMar>
@@ -4959,13 +4660,13 @@
       </w:tblCellMar>
     </w:tblPr>
   </w:style>
-  <w:style w:type="numbering" w:default="1" w:styleId="NoList">
+  <w:style w:type="numbering" w:default="1" w:styleId="Sinlista">
     <w:name w:val="No List"/>
     <w:uiPriority w:val="99"/>
     <w:semiHidden/>
     <w:unhideWhenUsed/>
   </w:style>
-  <w:style w:type="paragraph" w:styleId="ListParagraph">
+  <w:style w:type="paragraph" w:styleId="Prrafodelista">
     <w:name w:val="List Paragraph"/>
     <w:basedOn w:val="Normal"/>
     <w:uiPriority w:val="34"/>

</xml_diff>